<commit_message>
4. Behavioral Design Patterns  8. Strategy (dzone Example)   - Implementation.
</commit_message>
<xml_diff>
--- a/4.Behavioral Design Patterns/9.Strategy/src/main/resources/doc/Strategy.docx
+++ b/4.Behavioral Design Patterns/9.Strategy/src/main/resources/doc/Strategy.docx
@@ -790,174 +790,1528 @@
         <w:rPr>
           <w:lang w:bidi="ar-DZ"/>
         </w:rPr>
-        <w:t>There can be multiple tasks whose implementation can b</w:t>
-      </w:r>
+        <w:t>There can be multiple tasks whose implementation can be dependent on the state.</w:t>
+      </w:r>
+    </w:p>
+    <w:p>
+      <w:pPr>
+        <w:pStyle w:val="Paragraphedeliste"/>
+        <w:numPr>
+          <w:ilvl w:val="1"/>
+          <w:numId w:val="12"/>
+        </w:numPr>
+        <w:rPr>
+          <w:lang w:bidi="ar-DZ"/>
+        </w:rPr>
+      </w:pPr>
+      <w:r>
+        <w:rPr>
+          <w:lang w:bidi="ar-DZ"/>
+        </w:rPr>
+        <w:t xml:space="preserve">In the strategy pattern, strategy </w:t>
+      </w:r>
+      <w:proofErr w:type="gramStart"/>
+      <w:r>
+        <w:rPr>
+          <w:lang w:bidi="ar-DZ"/>
+        </w:rPr>
+        <w:t>is passed</w:t>
+      </w:r>
+      <w:proofErr w:type="gramEnd"/>
+      <w:r>
+        <w:rPr>
+          <w:lang w:bidi="ar-DZ"/>
+        </w:rPr>
+        <w:t xml:space="preserve"> as argument to the method and the context object does not have any variable to store it.</w:t>
+      </w:r>
+    </w:p>
+    <w:p>
+      <w:pPr>
+        <w:pStyle w:val="Titre1"/>
+        <w:numPr>
+          <w:ilvl w:val="0"/>
+          <w:numId w:val="1"/>
+        </w:numPr>
+        <w:rPr>
+          <w:lang w:bidi="ar-DZ"/>
+        </w:rPr>
+      </w:pPr>
+      <w:r>
+        <w:rPr>
+          <w:lang w:bidi="ar-DZ"/>
+        </w:rPr>
+        <w:t>Advantages:</w:t>
+      </w:r>
+    </w:p>
+    <w:p>
+      <w:pPr>
+        <w:pStyle w:val="Paragraphedeliste"/>
+        <w:numPr>
+          <w:ilvl w:val="0"/>
+          <w:numId w:val="13"/>
+        </w:numPr>
+        <w:rPr>
+          <w:lang w:bidi="ar-DZ"/>
+        </w:rPr>
+      </w:pPr>
+      <w:r>
+        <w:rPr>
+          <w:lang w:bidi="ar-DZ"/>
+        </w:rPr>
+        <w:t>By encapsulating the algorithm separately, new algorithms complying with the same interface can be easily introduced.</w:t>
+      </w:r>
+    </w:p>
+    <w:p>
+      <w:pPr>
+        <w:pStyle w:val="Paragraphedeliste"/>
+        <w:numPr>
+          <w:ilvl w:val="0"/>
+          <w:numId w:val="13"/>
+        </w:numPr>
+        <w:rPr>
+          <w:lang w:bidi="ar-DZ"/>
+        </w:rPr>
+      </w:pPr>
+      <w:r>
+        <w:rPr>
+          <w:lang w:bidi="ar-DZ"/>
+        </w:rPr>
+        <w:t>Applications can switch strategies at run-time (polymorphism).</w:t>
+      </w:r>
+    </w:p>
+    <w:p>
+      <w:pPr>
+        <w:pStyle w:val="Paragraphedeliste"/>
+        <w:numPr>
+          <w:ilvl w:val="0"/>
+          <w:numId w:val="13"/>
+        </w:numPr>
+        <w:rPr>
+          <w:lang w:bidi="ar-DZ"/>
+        </w:rPr>
+      </w:pPr>
+      <w:r>
+        <w:rPr>
+          <w:lang w:bidi="ar-DZ"/>
+        </w:rPr>
+        <w:t>Enables the clients to choose the required algorithm, without using a “switch” statement or a series of “if-else” statements.</w:t>
+      </w:r>
+    </w:p>
+    <w:p>
+      <w:pPr>
+        <w:pStyle w:val="Paragraphedeliste"/>
+        <w:numPr>
+          <w:ilvl w:val="0"/>
+          <w:numId w:val="13"/>
+        </w:numPr>
+        <w:rPr>
+          <w:lang w:bidi="ar-DZ"/>
+        </w:rPr>
+      </w:pPr>
+      <w:r>
+        <w:rPr>
+          <w:lang w:bidi="ar-DZ"/>
+        </w:rPr>
+        <w:t>Simplifies unit testing because each algorithm is in its own class and can be tested through its interface alone.</w:t>
+      </w:r>
+    </w:p>
+    <w:p>
+      <w:pPr>
+        <w:pStyle w:val="Paragraphedeliste"/>
+        <w:numPr>
+          <w:ilvl w:val="1"/>
+          <w:numId w:val="13"/>
+        </w:numPr>
+        <w:rPr>
+          <w:lang w:bidi="ar-DZ"/>
+        </w:rPr>
+      </w:pPr>
+      <w:r>
+        <w:rPr>
+          <w:lang w:bidi="ar-DZ"/>
+        </w:rPr>
+        <w:t>The developer does not need to worry about interactions caused by coupling.</w:t>
+      </w:r>
+    </w:p>
+    <w:p>
+      <w:pPr>
+        <w:pStyle w:val="Paragraphedeliste"/>
+        <w:numPr>
+          <w:ilvl w:val="1"/>
+          <w:numId w:val="13"/>
+        </w:numPr>
+        <w:rPr>
+          <w:lang w:bidi="ar-DZ"/>
+        </w:rPr>
+      </w:pPr>
+      <w:r>
+        <w:rPr>
+          <w:lang w:bidi="ar-DZ"/>
+        </w:rPr>
+        <w:t>Developer is able to test each algorithm independently and not worry about all the combinations possible.</w:t>
+      </w:r>
+    </w:p>
+    <w:p>
+      <w:pPr>
+        <w:pStyle w:val="Titre1"/>
+        <w:numPr>
+          <w:ilvl w:val="0"/>
+          <w:numId w:val="1"/>
+        </w:numPr>
+        <w:rPr>
+          <w:lang w:bidi="ar-DZ"/>
+        </w:rPr>
+      </w:pPr>
+      <w:r>
+        <w:rPr>
+          <w:lang w:bidi="ar-DZ"/>
+        </w:rPr>
+        <w:t>When to use the strategy pattern?</w:t>
+      </w:r>
+    </w:p>
+    <w:p>
+      <w:pPr>
+        <w:pStyle w:val="Paragraphedeliste"/>
+        <w:numPr>
+          <w:ilvl w:val="0"/>
+          <w:numId w:val="14"/>
+        </w:numPr>
+        <w:rPr>
+          <w:lang w:bidi="ar-DZ"/>
+        </w:rPr>
+      </w:pPr>
+      <w:r>
+        <w:rPr>
+          <w:lang w:bidi="ar-DZ"/>
+        </w:rPr>
+        <w:t>When many related classes differ only in their behavior</w:t>
+      </w:r>
+    </w:p>
+    <w:p>
+      <w:pPr>
+        <w:pStyle w:val="Paragraphedeliste"/>
+        <w:numPr>
+          <w:ilvl w:val="1"/>
+          <w:numId w:val="14"/>
+        </w:numPr>
+        <w:rPr>
+          <w:lang w:bidi="ar-DZ"/>
+        </w:rPr>
+      </w:pPr>
+      <w:r>
+        <w:rPr>
+          <w:lang w:bidi="ar-DZ"/>
+        </w:rPr>
+        <w:t>Strategies provide a way to configure a class with one of many behaviors.</w:t>
+      </w:r>
+    </w:p>
+    <w:p>
+      <w:pPr>
+        <w:pStyle w:val="Paragraphedeliste"/>
+        <w:numPr>
+          <w:ilvl w:val="0"/>
+          <w:numId w:val="14"/>
+        </w:numPr>
+        <w:rPr>
+          <w:lang w:bidi="ar-DZ"/>
+        </w:rPr>
+      </w:pPr>
+      <w:r>
+        <w:rPr>
+          <w:lang w:bidi="ar-DZ"/>
+        </w:rPr>
+        <w:t>When you need different variants of an algorithm</w:t>
+      </w:r>
+    </w:p>
+    <w:p>
+      <w:pPr>
+        <w:pStyle w:val="Paragraphedeliste"/>
+        <w:numPr>
+          <w:ilvl w:val="1"/>
+          <w:numId w:val="14"/>
+        </w:numPr>
+        <w:rPr>
+          <w:lang w:bidi="ar-DZ"/>
+        </w:rPr>
+      </w:pPr>
+      <w:r>
+        <w:rPr>
+          <w:lang w:bidi="ar-DZ"/>
+        </w:rPr>
+        <w:t>We want our application to be flexible to choose any of the algorithm at runtime for specific task</w:t>
+      </w:r>
+    </w:p>
+    <w:p>
+      <w:pPr>
+        <w:pStyle w:val="Paragraphedeliste"/>
+        <w:numPr>
+          <w:ilvl w:val="0"/>
+          <w:numId w:val="14"/>
+        </w:numPr>
+        <w:rPr>
+          <w:lang w:bidi="ar-DZ"/>
+        </w:rPr>
+      </w:pPr>
+      <w:r>
+        <w:rPr>
+          <w:lang w:bidi="ar-DZ"/>
+        </w:rPr>
+        <w:t>When an algorithm uses data that clients should not know about</w:t>
+      </w:r>
+    </w:p>
+    <w:p>
+      <w:pPr>
+        <w:pStyle w:val="Paragraphedeliste"/>
+        <w:numPr>
+          <w:ilvl w:val="1"/>
+          <w:numId w:val="14"/>
+        </w:numPr>
+        <w:rPr>
+          <w:lang w:bidi="ar-DZ"/>
+        </w:rPr>
+      </w:pPr>
+      <w:r>
+        <w:rPr>
+          <w:lang w:bidi="ar-DZ"/>
+        </w:rPr>
+        <w:t>Use the Strategy pattern to avoid exposing complex, algorithm, and specific data structures.</w:t>
+      </w:r>
+    </w:p>
+    <w:p>
+      <w:pPr>
+        <w:pStyle w:val="Paragraphedeliste"/>
+        <w:numPr>
+          <w:ilvl w:val="0"/>
+          <w:numId w:val="14"/>
+        </w:numPr>
+        <w:rPr>
+          <w:lang w:bidi="ar-DZ"/>
+        </w:rPr>
+      </w:pPr>
+      <w:r>
+        <w:rPr>
+          <w:lang w:bidi="ar-DZ"/>
+        </w:rPr>
+        <w:t>When a class defines many behaviors, and these appear as multiple conditional statements in its operations.</w:t>
+      </w:r>
+    </w:p>
+    <w:p>
+      <w:pPr>
+        <w:pStyle w:val="Paragraphedeliste"/>
+        <w:numPr>
+          <w:ilvl w:val="1"/>
+          <w:numId w:val="14"/>
+        </w:numPr>
+        <w:rPr>
+          <w:lang w:bidi="ar-DZ"/>
+        </w:rPr>
+      </w:pPr>
+      <w:r>
+        <w:rPr>
+          <w:lang w:bidi="ar-DZ"/>
+        </w:rPr>
+        <w:t>Instead of many conditionals, move related conditional branches into their own Strategy class.</w:t>
+      </w:r>
+    </w:p>
+    <w:p>
+      <w:pPr>
+        <w:pStyle w:val="Titre1"/>
+        <w:numPr>
+          <w:ilvl w:val="0"/>
+          <w:numId w:val="1"/>
+        </w:numPr>
+        <w:rPr>
+          <w:lang w:bidi="ar-DZ"/>
+        </w:rPr>
+      </w:pPr>
+      <w:r>
+        <w:rPr>
+          <w:lang w:bidi="ar-DZ"/>
+        </w:rPr>
+        <w:t>Implementation:</w:t>
+      </w:r>
+    </w:p>
+    <w:p>
+      <w:pPr>
+        <w:pStyle w:val="Titre1"/>
+        <w:numPr>
+          <w:ilvl w:val="1"/>
+          <w:numId w:val="1"/>
+        </w:numPr>
+        <w:rPr>
+          <w:lang w:bidi="ar-DZ"/>
+        </w:rPr>
+      </w:pPr>
+      <w:r>
+        <w:rPr>
+          <w:lang w:bidi="ar-DZ"/>
+        </w:rPr>
+        <w:t>Participants:</w:t>
+      </w:r>
+    </w:p>
+    <w:p>
+      <w:pPr>
+        <w:pStyle w:val="Paragraphedeliste"/>
+        <w:numPr>
+          <w:ilvl w:val="0"/>
+          <w:numId w:val="15"/>
+        </w:numPr>
+        <w:rPr>
+          <w:lang w:bidi="ar-DZ"/>
+        </w:rPr>
+      </w:pPr>
+      <w:r>
+        <w:rPr>
+          <w:b/>
+          <w:bCs/>
+          <w:lang w:bidi="ar-DZ"/>
+        </w:rPr>
+        <w:t>Strategy</w:t>
+      </w:r>
+      <w:r>
+        <w:rPr>
+          <w:lang w:bidi="ar-DZ"/>
+        </w:rPr>
+        <w:t>:</w:t>
+      </w:r>
+    </w:p>
+    <w:p>
+      <w:pPr>
+        <w:pStyle w:val="Paragraphedeliste"/>
+        <w:numPr>
+          <w:ilvl w:val="1"/>
+          <w:numId w:val="15"/>
+        </w:numPr>
+        <w:rPr>
+          <w:lang w:bidi="ar-DZ"/>
+        </w:rPr>
+      </w:pPr>
+      <w:r>
+        <w:rPr>
+          <w:lang w:bidi="ar-DZ"/>
+        </w:rPr>
+        <w:t>Declares an interface common to all supported algorithms.</w:t>
+      </w:r>
+    </w:p>
+    <w:p>
+      <w:pPr>
+        <w:pStyle w:val="Paragraphedeliste"/>
+        <w:numPr>
+          <w:ilvl w:val="1"/>
+          <w:numId w:val="15"/>
+        </w:numPr>
+        <w:rPr>
+          <w:lang w:bidi="ar-DZ"/>
+        </w:rPr>
+      </w:pPr>
+      <w:r>
+        <w:rPr>
+          <w:b/>
+          <w:bCs/>
+          <w:lang w:bidi="ar-DZ"/>
+        </w:rPr>
+        <w:t>Context</w:t>
+      </w:r>
+      <w:r>
+        <w:rPr>
+          <w:lang w:bidi="ar-DZ"/>
+        </w:rPr>
+        <w:t xml:space="preserve"> uses this interface to call the algorithm defined by a </w:t>
+      </w:r>
+      <w:r>
+        <w:rPr>
+          <w:b/>
+          <w:bCs/>
+          <w:lang w:bidi="ar-DZ"/>
+        </w:rPr>
+        <w:t>ConcreteStrategy</w:t>
+      </w:r>
+      <w:r>
+        <w:rPr>
+          <w:lang w:bidi="ar-DZ"/>
+        </w:rPr>
+        <w:t>.</w:t>
+      </w:r>
+    </w:p>
+    <w:p>
+      <w:pPr>
+        <w:pStyle w:val="Paragraphedeliste"/>
+        <w:numPr>
+          <w:ilvl w:val="1"/>
+          <w:numId w:val="15"/>
+        </w:numPr>
+        <w:rPr>
+          <w:lang w:bidi="ar-DZ"/>
+        </w:rPr>
+      </w:pPr>
+      <w:r>
+        <w:rPr>
+          <w:lang w:bidi="ar-DZ"/>
+        </w:rPr>
+        <w:t>Specifies how the different algorithms are used.</w:t>
+      </w:r>
+    </w:p>
+    <w:p>
+      <w:pPr>
+        <w:pStyle w:val="Paragraphedeliste"/>
+        <w:numPr>
+          <w:ilvl w:val="0"/>
+          <w:numId w:val="15"/>
+        </w:numPr>
+        <w:rPr>
+          <w:lang w:bidi="ar-DZ"/>
+        </w:rPr>
+      </w:pPr>
+      <w:r>
+        <w:rPr>
+          <w:b/>
+          <w:bCs/>
+          <w:lang w:bidi="ar-DZ"/>
+        </w:rPr>
+        <w:t>ConcreteStrategy</w:t>
+      </w:r>
+      <w:r>
+        <w:rPr>
+          <w:lang w:bidi="ar-DZ"/>
+        </w:rPr>
+        <w:t>:</w:t>
+      </w:r>
+    </w:p>
+    <w:p>
+      <w:pPr>
+        <w:pStyle w:val="Paragraphedeliste"/>
+        <w:numPr>
+          <w:ilvl w:val="1"/>
+          <w:numId w:val="15"/>
+        </w:numPr>
+        <w:rPr>
+          <w:lang w:bidi="ar-DZ"/>
+        </w:rPr>
+      </w:pPr>
+      <w:r>
+        <w:rPr>
+          <w:lang w:bidi="ar-DZ"/>
+        </w:rPr>
+        <w:t xml:space="preserve">Implements the algorithm using the </w:t>
+      </w:r>
+      <w:r>
+        <w:rPr>
+          <w:b/>
+          <w:bCs/>
+          <w:lang w:bidi="ar-DZ"/>
+        </w:rPr>
+        <w:t>Strategy</w:t>
+      </w:r>
+      <w:r>
+        <w:rPr>
+          <w:lang w:bidi="ar-DZ"/>
+        </w:rPr>
+        <w:t xml:space="preserve"> interface.</w:t>
+      </w:r>
+    </w:p>
+    <w:p>
+      <w:pPr>
+        <w:pStyle w:val="Paragraphedeliste"/>
+        <w:numPr>
+          <w:ilvl w:val="0"/>
+          <w:numId w:val="15"/>
+        </w:numPr>
+        <w:rPr>
+          <w:lang w:bidi="ar-DZ"/>
+        </w:rPr>
+      </w:pPr>
+      <w:r>
+        <w:rPr>
+          <w:b/>
+          <w:bCs/>
+          <w:lang w:bidi="ar-DZ"/>
+        </w:rPr>
+        <w:t>Context</w:t>
+      </w:r>
+      <w:r>
+        <w:rPr>
+          <w:lang w:bidi="ar-DZ"/>
+        </w:rPr>
+        <w:t>:</w:t>
+      </w:r>
+    </w:p>
+    <w:p>
+      <w:pPr>
+        <w:pStyle w:val="Paragraphedeliste"/>
+        <w:numPr>
+          <w:ilvl w:val="1"/>
+          <w:numId w:val="15"/>
+        </w:numPr>
+        <w:rPr>
+          <w:lang w:bidi="ar-DZ"/>
+        </w:rPr>
+      </w:pPr>
+      <w:r>
+        <w:rPr>
+          <w:lang w:bidi="ar-DZ"/>
+        </w:rPr>
+        <w:t xml:space="preserve">Is configured with a </w:t>
+      </w:r>
+      <w:r>
+        <w:rPr>
+          <w:b/>
+          <w:bCs/>
+          <w:lang w:bidi="ar-DZ"/>
+        </w:rPr>
+        <w:t>ConcreteStrategy</w:t>
+      </w:r>
+      <w:r>
+        <w:rPr>
+          <w:lang w:bidi="ar-DZ"/>
+        </w:rPr>
+        <w:t xml:space="preserve"> object</w:t>
+      </w:r>
+    </w:p>
+    <w:p>
+      <w:pPr>
+        <w:pStyle w:val="Paragraphedeliste"/>
+        <w:numPr>
+          <w:ilvl w:val="2"/>
+          <w:numId w:val="15"/>
+        </w:numPr>
+        <w:rPr>
+          <w:lang w:bidi="ar-DZ"/>
+        </w:rPr>
+      </w:pPr>
+      <w:r>
+        <w:rPr>
+          <w:lang w:bidi="ar-DZ"/>
+        </w:rPr>
+        <w:t>Maintains a reference to a Strategy object or is passed as a parameter to a method.</w:t>
+      </w:r>
+    </w:p>
+    <w:p>
+      <w:pPr>
+        <w:pStyle w:val="Paragraphedeliste"/>
+        <w:numPr>
+          <w:ilvl w:val="1"/>
+          <w:numId w:val="15"/>
+        </w:numPr>
+        <w:rPr>
+          <w:lang w:bidi="ar-DZ"/>
+        </w:rPr>
+      </w:pPr>
+      <w:r>
+        <w:rPr>
+          <w:lang w:bidi="ar-DZ"/>
+        </w:rPr>
+        <w:t>May define an interface lets Strategy access its data</w:t>
+      </w:r>
+    </w:p>
+    <w:p>
+      <w:pPr>
+        <w:pStyle w:val="Paragraphedeliste"/>
+        <w:numPr>
+          <w:ilvl w:val="0"/>
+          <w:numId w:val="15"/>
+        </w:numPr>
+        <w:rPr>
+          <w:lang w:bidi="ar-DZ"/>
+        </w:rPr>
+      </w:pPr>
+      <w:r>
+        <w:rPr>
+          <w:b/>
+          <w:bCs/>
+          <w:lang w:bidi="ar-DZ"/>
+        </w:rPr>
+        <w:lastRenderedPageBreak/>
+        <w:t>Context</w:t>
+      </w:r>
+      <w:r>
+        <w:rPr>
+          <w:lang w:bidi="ar-DZ"/>
+        </w:rPr>
+        <w:t xml:space="preserve"> uses a specific </w:t>
+      </w:r>
+      <w:r>
+        <w:rPr>
+          <w:b/>
+          <w:bCs/>
+          <w:lang w:bidi="ar-DZ"/>
+        </w:rPr>
+        <w:t>ConcreteStrategy</w:t>
+      </w:r>
+    </w:p>
+    <w:p>
+      <w:pPr>
+        <w:pStyle w:val="Paragraphedeliste"/>
+        <w:numPr>
+          <w:ilvl w:val="0"/>
+          <w:numId w:val="15"/>
+        </w:numPr>
+        <w:rPr>
+          <w:lang w:bidi="ar-DZ"/>
+        </w:rPr>
+      </w:pPr>
+      <w:r>
+        <w:rPr>
+          <w:b/>
+          <w:bCs/>
+          <w:lang w:bidi="ar-DZ"/>
+        </w:rPr>
+        <w:t>Strategy</w:t>
+      </w:r>
+      <w:r>
+        <w:rPr>
+          <w:lang w:bidi="ar-DZ"/>
+        </w:rPr>
+        <w:t xml:space="preserve"> and </w:t>
+      </w:r>
+      <w:r>
+        <w:rPr>
+          <w:b/>
+          <w:bCs/>
+          <w:lang w:bidi="ar-DZ"/>
+        </w:rPr>
+        <w:t>Context</w:t>
+      </w:r>
+      <w:r>
+        <w:rPr>
+          <w:lang w:bidi="ar-DZ"/>
+        </w:rPr>
+        <w:t xml:space="preserve"> interact to implement the chosen algorithm:</w:t>
+      </w:r>
+    </w:p>
+    <w:p>
+      <w:pPr>
+        <w:pStyle w:val="Paragraphedeliste"/>
+        <w:numPr>
+          <w:ilvl w:val="1"/>
+          <w:numId w:val="15"/>
+        </w:numPr>
+        <w:rPr>
+          <w:lang w:bidi="ar-DZ"/>
+        </w:rPr>
+      </w:pPr>
+      <w:r>
+        <w:rPr>
+          <w:lang w:bidi="ar-DZ"/>
+        </w:rPr>
+        <w:t xml:space="preserve">Sometimes </w:t>
+      </w:r>
+      <w:r>
+        <w:rPr>
+          <w:b/>
+          <w:bCs/>
+          <w:lang w:bidi="ar-DZ"/>
+        </w:rPr>
+        <w:t>Strategy</w:t>
+      </w:r>
+      <w:r>
+        <w:rPr>
+          <w:lang w:bidi="ar-DZ"/>
+        </w:rPr>
+        <w:t xml:space="preserve"> must query </w:t>
+      </w:r>
+      <w:r>
+        <w:rPr>
+          <w:b/>
+          <w:bCs/>
+          <w:lang w:bidi="ar-DZ"/>
+        </w:rPr>
+        <w:t>Context</w:t>
+      </w:r>
+    </w:p>
+    <w:p>
+      <w:pPr>
+        <w:pStyle w:val="Paragraphedeliste"/>
+        <w:numPr>
+          <w:ilvl w:val="1"/>
+          <w:numId w:val="15"/>
+        </w:numPr>
+        <w:rPr>
+          <w:lang w:bidi="ar-DZ"/>
+        </w:rPr>
+      </w:pPr>
+      <w:r>
+        <w:rPr>
+          <w:b/>
+          <w:bCs/>
+          <w:lang w:bidi="ar-DZ"/>
+        </w:rPr>
+        <w:t>Context</w:t>
+      </w:r>
+      <w:r>
+        <w:rPr>
+          <w:lang w:bidi="ar-DZ"/>
+        </w:rPr>
+        <w:t xml:space="preserve"> forward requests from its client to </w:t>
+      </w:r>
+      <w:r>
+        <w:rPr>
+          <w:b/>
+          <w:bCs/>
+          <w:lang w:bidi="ar-DZ"/>
+        </w:rPr>
+        <w:t>Strategy</w:t>
+      </w:r>
+      <w:r>
+        <w:rPr>
+          <w:lang w:bidi="ar-DZ"/>
+        </w:rPr>
+        <w:t>.</w:t>
+      </w:r>
+    </w:p>
+    <w:p>
+      <w:pPr>
+        <w:pStyle w:val="Paragraphedeliste"/>
+        <w:numPr>
+          <w:ilvl w:val="2"/>
+          <w:numId w:val="15"/>
+        </w:numPr>
+        <w:rPr>
+          <w:lang w:bidi="ar-DZ"/>
+        </w:rPr>
+      </w:pPr>
+      <w:r>
+        <w:rPr>
+          <w:lang w:bidi="ar-DZ"/>
+        </w:rPr>
+        <w:t xml:space="preserve">Clients </w:t>
+      </w:r>
+      <w:r>
+        <w:rPr>
+          <w:lang w:bidi="ar-DZ"/>
+        </w:rPr>
+        <w:t>usually create and pass a ConcreteStrategy object to the context.</w:t>
+      </w:r>
+    </w:p>
+    <w:p>
+      <w:pPr>
+        <w:pStyle w:val="Paragraphedeliste"/>
+        <w:numPr>
+          <w:ilvl w:val="3"/>
+          <w:numId w:val="15"/>
+        </w:numPr>
+        <w:rPr>
+          <w:lang w:bidi="ar-DZ"/>
+        </w:rPr>
+      </w:pPr>
+      <w:r>
+        <w:rPr>
+          <w:lang w:bidi="ar-DZ"/>
+        </w:rPr>
+        <w:t xml:space="preserve">Clients interact with the </w:t>
+      </w:r>
+      <w:r>
+        <w:rPr>
+          <w:b/>
+          <w:bCs/>
+          <w:lang w:bidi="ar-DZ"/>
+        </w:rPr>
+        <w:t>Context</w:t>
+      </w:r>
+      <w:r>
+        <w:rPr>
+          <w:lang w:bidi="ar-DZ"/>
+        </w:rPr>
+        <w:t xml:space="preserve"> exclusively</w:t>
+      </w:r>
+    </w:p>
+    <w:p>
+      <w:pPr>
+        <w:pStyle w:val="Paragraphedeliste"/>
+        <w:numPr>
+          <w:ilvl w:val="3"/>
+          <w:numId w:val="15"/>
+        </w:numPr>
+        <w:rPr>
+          <w:lang w:bidi="ar-DZ"/>
+        </w:rPr>
+      </w:pPr>
+      <w:r>
+        <w:rPr>
+          <w:lang w:bidi="ar-DZ"/>
+        </w:rPr>
+        <w:t xml:space="preserve">Often a family of </w:t>
+      </w:r>
+      <w:r>
+        <w:rPr>
+          <w:b/>
+          <w:bCs/>
+          <w:lang w:bidi="ar-DZ"/>
+        </w:rPr>
+        <w:t>ConcreteStrategy</w:t>
+      </w:r>
+      <w:r>
+        <w:rPr>
+          <w:lang w:bidi="ar-DZ"/>
+        </w:rPr>
+        <w:t xml:space="preserve"> classes for a client to choose from</w:t>
+      </w:r>
+    </w:p>
+    <w:p>
+      <w:pPr>
+        <w:pStyle w:val="Titre1"/>
+        <w:numPr>
+          <w:ilvl w:val="1"/>
+          <w:numId w:val="1"/>
+        </w:numPr>
+        <w:rPr>
+          <w:lang w:bidi="ar-DZ"/>
+        </w:rPr>
+      </w:pPr>
+      <w:r>
+        <w:rPr>
+          <w:lang w:bidi="ar-DZ"/>
+        </w:rPr>
+        <w:t>Advantages of implementation:</w:t>
+      </w:r>
+    </w:p>
+    <w:p>
+      <w:pPr>
+        <w:pStyle w:val="Paragraphedeliste"/>
+        <w:numPr>
+          <w:ilvl w:val="0"/>
+          <w:numId w:val="16"/>
+        </w:numPr>
+        <w:rPr>
+          <w:lang w:bidi="ar-DZ"/>
+        </w:rPr>
+      </w:pPr>
+      <w:r>
+        <w:rPr>
+          <w:lang w:bidi="ar-DZ"/>
+        </w:rPr>
+        <w:t>A family of algorithms can be defined as a class hierarchy:</w:t>
+      </w:r>
+    </w:p>
+    <w:p>
+      <w:pPr>
+        <w:pStyle w:val="Paragraphedeliste"/>
+        <w:numPr>
+          <w:ilvl w:val="1"/>
+          <w:numId w:val="16"/>
+        </w:numPr>
+        <w:rPr>
+          <w:lang w:bidi="ar-DZ"/>
+        </w:rPr>
+      </w:pPr>
+      <w:r>
+        <w:rPr>
+          <w:lang w:bidi="ar-DZ"/>
+        </w:rPr>
+        <w:t>Can be used interchangeably to alter application behavior without changing its architecture.</w:t>
+      </w:r>
+    </w:p>
+    <w:p>
+      <w:pPr>
+        <w:pStyle w:val="Paragraphedeliste"/>
+        <w:numPr>
+          <w:ilvl w:val="1"/>
+          <w:numId w:val="16"/>
+        </w:numPr>
+        <w:rPr>
+          <w:lang w:bidi="ar-DZ"/>
+        </w:rPr>
+      </w:pPr>
+      <w:r>
+        <w:rPr>
+          <w:lang w:bidi="ar-DZ"/>
+        </w:rPr>
+        <w:t>Inheritance can help factor out common functionality of the algorithms.</w:t>
+      </w:r>
+    </w:p>
+    <w:p>
+      <w:pPr>
+        <w:pStyle w:val="Paragraphedeliste"/>
+        <w:numPr>
+          <w:ilvl w:val="0"/>
+          <w:numId w:val="16"/>
+        </w:numPr>
+        <w:rPr>
+          <w:lang w:bidi="ar-DZ"/>
+        </w:rPr>
+      </w:pPr>
+      <w:r>
+        <w:rPr>
+          <w:lang w:bidi="ar-DZ"/>
+        </w:rPr>
+        <w:t>An alternative to subclassing</w:t>
+      </w:r>
+    </w:p>
+    <w:p>
+      <w:pPr>
+        <w:pStyle w:val="Paragraphedeliste"/>
+        <w:numPr>
+          <w:ilvl w:val="1"/>
+          <w:numId w:val="16"/>
+        </w:numPr>
+        <w:rPr>
+          <w:lang w:bidi="ar-DZ"/>
+        </w:rPr>
+      </w:pPr>
+      <w:r>
+        <w:rPr>
+          <w:lang w:bidi="ar-DZ"/>
+        </w:rPr>
+        <w:t>Inheritance offers another way to support a variety of algorithms or behaviors</w:t>
+      </w:r>
+    </w:p>
+    <w:p>
+      <w:pPr>
+        <w:pStyle w:val="Paragraphedeliste"/>
+        <w:numPr>
+          <w:ilvl w:val="1"/>
+          <w:numId w:val="16"/>
+        </w:numPr>
+        <w:rPr>
+          <w:lang w:bidi="ar-DZ"/>
+        </w:rPr>
+      </w:pPr>
+      <w:r>
+        <w:rPr>
+          <w:lang w:bidi="ar-DZ"/>
+        </w:rPr>
+        <w:t>You can subclass a Context class directly to give it different behaviors.</w:t>
+      </w:r>
+    </w:p>
+    <w:p>
+      <w:pPr>
+        <w:pStyle w:val="Paragraphedeliste"/>
+        <w:numPr>
+          <w:ilvl w:val="2"/>
+          <w:numId w:val="16"/>
+        </w:numPr>
+        <w:rPr>
+          <w:lang w:bidi="ar-DZ"/>
+        </w:rPr>
+      </w:pPr>
+      <w:r>
+        <w:rPr>
+          <w:lang w:bidi="ar-DZ"/>
+        </w:rPr>
+        <w:t xml:space="preserve">Hard-wires the behavior into </w:t>
+      </w:r>
+      <w:r>
+        <w:rPr>
+          <w:b/>
+          <w:bCs/>
+          <w:lang w:bidi="ar-DZ"/>
+        </w:rPr>
+        <w:t>Context</w:t>
+      </w:r>
+      <w:r>
+        <w:rPr>
+          <w:lang w:bidi="ar-DZ"/>
+        </w:rPr>
+        <w:t>.</w:t>
+      </w:r>
+    </w:p>
+    <w:p>
+      <w:pPr>
+        <w:pStyle w:val="Paragraphedeliste"/>
+        <w:numPr>
+          <w:ilvl w:val="2"/>
+          <w:numId w:val="16"/>
+        </w:numPr>
+        <w:rPr>
+          <w:lang w:bidi="ar-DZ"/>
+        </w:rPr>
+      </w:pPr>
+      <w:r>
+        <w:rPr>
+          <w:lang w:bidi="ar-DZ"/>
+        </w:rPr>
+        <w:t>Mixes the algorithm implementation with Context’s.</w:t>
+      </w:r>
+    </w:p>
+    <w:p>
+      <w:pPr>
+        <w:pStyle w:val="Paragraphedeliste"/>
+        <w:numPr>
+          <w:ilvl w:val="3"/>
+          <w:numId w:val="16"/>
+        </w:numPr>
+        <w:rPr>
+          <w:lang w:bidi="ar-DZ"/>
+        </w:rPr>
+      </w:pPr>
+      <w:r>
+        <w:rPr>
+          <w:lang w:bidi="ar-DZ"/>
+        </w:rPr>
+        <w:t>Context is harder to understand, maintain and extend.</w:t>
+      </w:r>
+    </w:p>
+    <w:p>
+      <w:pPr>
+        <w:pStyle w:val="Paragraphedeliste"/>
+        <w:numPr>
+          <w:ilvl w:val="2"/>
+          <w:numId w:val="16"/>
+        </w:numPr>
+        <w:rPr>
+          <w:lang w:bidi="ar-DZ"/>
+        </w:rPr>
+      </w:pPr>
+      <w:r>
+        <w:rPr>
+          <w:lang w:bidi="ar-DZ"/>
+        </w:rPr>
+        <w:t>You cannot vary the algorithm dynamically.</w:t>
+      </w:r>
+    </w:p>
+    <w:p>
+      <w:pPr>
+        <w:pStyle w:val="Paragraphedeliste"/>
+        <w:numPr>
+          <w:ilvl w:val="2"/>
+          <w:numId w:val="16"/>
+        </w:numPr>
+        <w:rPr>
+          <w:lang w:bidi="ar-DZ"/>
+        </w:rPr>
+      </w:pPr>
+      <w:r>
+        <w:rPr>
+          <w:lang w:bidi="ar-DZ"/>
+        </w:rPr>
+        <w:t>You wind up with many related classes whose only difference is the algorithm or behavior they employ.</w:t>
+      </w:r>
+    </w:p>
+    <w:p>
+      <w:pPr>
+        <w:pStyle w:val="Paragraphedeliste"/>
+        <w:numPr>
+          <w:ilvl w:val="1"/>
+          <w:numId w:val="16"/>
+        </w:numPr>
+        <w:rPr>
+          <w:lang w:bidi="ar-DZ"/>
+        </w:rPr>
+      </w:pPr>
+      <w:r>
+        <w:rPr>
+          <w:lang w:bidi="ar-DZ"/>
+        </w:rPr>
+        <w:t>Encapsulating the algorithm in separate Strategy classes</w:t>
+      </w:r>
+    </w:p>
+    <w:p>
+      <w:pPr>
+        <w:pStyle w:val="Paragraphedeliste"/>
+        <w:numPr>
+          <w:ilvl w:val="2"/>
+          <w:numId w:val="16"/>
+        </w:numPr>
+        <w:rPr>
+          <w:lang w:bidi="ar-DZ"/>
+        </w:rPr>
+      </w:pPr>
+      <w:r>
+        <w:rPr>
+          <w:lang w:bidi="ar-DZ"/>
+        </w:rPr>
+        <w:t>Lest you vary the algorithm independently of its context.</w:t>
+      </w:r>
+    </w:p>
+    <w:p>
+      <w:pPr>
+        <w:pStyle w:val="Paragraphedeliste"/>
+        <w:numPr>
+          <w:ilvl w:val="3"/>
+          <w:numId w:val="16"/>
+        </w:numPr>
+        <w:rPr>
+          <w:lang w:bidi="ar-DZ"/>
+        </w:rPr>
+      </w:pPr>
+      <w:r>
+        <w:rPr>
+          <w:lang w:bidi="ar-DZ"/>
+        </w:rPr>
+        <w:t>Easier to switch, understand, and extend.</w:t>
+      </w:r>
+    </w:p>
+    <w:p>
+      <w:pPr>
+        <w:pStyle w:val="Paragraphedeliste"/>
+        <w:numPr>
+          <w:ilvl w:val="0"/>
+          <w:numId w:val="16"/>
+        </w:numPr>
+        <w:rPr>
+          <w:lang w:bidi="ar-DZ"/>
+        </w:rPr>
+      </w:pPr>
+      <w:r>
+        <w:rPr>
+          <w:lang w:bidi="ar-DZ"/>
+        </w:rPr>
+        <w:t>Data structures used for implementing the algorithm are completely encapsulating in Strategy classes.</w:t>
+      </w:r>
+    </w:p>
+    <w:p>
+      <w:pPr>
+        <w:pStyle w:val="Paragraphedeliste"/>
+        <w:numPr>
+          <w:ilvl w:val="1"/>
+          <w:numId w:val="16"/>
+        </w:numPr>
+        <w:rPr>
+          <w:lang w:bidi="ar-DZ"/>
+        </w:rPr>
+      </w:pPr>
+      <w:r>
+        <w:rPr>
+          <w:lang w:bidi="ar-DZ"/>
+        </w:rPr>
+        <w:t>The implementation of an algorithm can be changed without affecting the Context class</w:t>
+      </w:r>
+    </w:p>
+    <w:p>
+      <w:pPr>
+        <w:pStyle w:val="Paragraphedeliste"/>
+        <w:numPr>
+          <w:ilvl w:val="1"/>
+          <w:numId w:val="16"/>
+        </w:numPr>
+        <w:rPr>
+          <w:lang w:bidi="ar-DZ"/>
+        </w:rPr>
+      </w:pPr>
+      <w:r>
+        <w:rPr>
+          <w:lang w:bidi="ar-DZ"/>
+        </w:rPr>
+        <w:t>Eliminates conditional statements.</w:t>
+      </w:r>
+    </w:p>
+    <w:p>
+      <w:pPr>
+        <w:pStyle w:val="Paragraphedeliste"/>
+        <w:numPr>
+          <w:ilvl w:val="0"/>
+          <w:numId w:val="16"/>
+        </w:numPr>
+        <w:rPr>
+          <w:lang w:bidi="ar-DZ"/>
+        </w:rPr>
+      </w:pPr>
+      <w:r>
+        <w:rPr>
+          <w:lang w:bidi="ar-DZ"/>
+        </w:rPr>
+        <w:t xml:space="preserve"> A choice of implementations </w:t>
+      </w:r>
+    </w:p>
+    <w:p>
+      <w:pPr>
+        <w:pStyle w:val="Paragraphedeliste"/>
+        <w:numPr>
+          <w:ilvl w:val="1"/>
+          <w:numId w:val="16"/>
+        </w:numPr>
+        <w:rPr>
+          <w:lang w:bidi="ar-DZ"/>
+        </w:rPr>
+      </w:pPr>
+      <w:r>
+        <w:rPr>
+          <w:lang w:bidi="ar-DZ"/>
+        </w:rPr>
+        <w:t>Strategies can provide different implementations of the same behavior.</w:t>
+      </w:r>
+    </w:p>
+    <w:p>
+      <w:pPr>
+        <w:pStyle w:val="Paragraphedeliste"/>
+        <w:numPr>
+          <w:ilvl w:val="1"/>
+          <w:numId w:val="16"/>
+        </w:numPr>
+        <w:rPr>
+          <w:lang w:bidi="ar-DZ"/>
+        </w:rPr>
+      </w:pPr>
+      <w:r>
+        <w:rPr>
+          <w:lang w:bidi="ar-DZ"/>
+        </w:rPr>
+        <w:t>Client can choose among strategies with different time and space trade-offs.</w:t>
+      </w:r>
+    </w:p>
+    <w:p>
+      <w:pPr>
+        <w:pStyle w:val="Paragraphedeliste"/>
+        <w:numPr>
+          <w:ilvl w:val="0"/>
+          <w:numId w:val="16"/>
+        </w:numPr>
+        <w:rPr>
+          <w:lang w:bidi="ar-DZ"/>
+        </w:rPr>
+      </w:pPr>
+      <w:r>
+        <w:rPr>
+          <w:lang w:bidi="ar-DZ"/>
+        </w:rPr>
+        <w:t>Clients must be aware of different Strategies</w:t>
+      </w:r>
+    </w:p>
+    <w:p>
+      <w:pPr>
+        <w:pStyle w:val="Paragraphedeliste"/>
+        <w:numPr>
+          <w:ilvl w:val="1"/>
+          <w:numId w:val="16"/>
+        </w:numPr>
+        <w:rPr>
+          <w:lang w:bidi="ar-DZ"/>
+        </w:rPr>
+      </w:pPr>
+      <w:r>
+        <w:rPr>
+          <w:lang w:bidi="ar-DZ"/>
+        </w:rPr>
+        <w:t>Has a potential drawback in that a client must understand how Strategies differ before it can select appropriate one.</w:t>
+      </w:r>
+    </w:p>
+    <w:p>
+      <w:pPr>
+        <w:pStyle w:val="Paragraphedeliste"/>
+        <w:numPr>
+          <w:ilvl w:val="1"/>
+          <w:numId w:val="16"/>
+        </w:numPr>
+        <w:rPr>
+          <w:lang w:bidi="ar-DZ"/>
+        </w:rPr>
+      </w:pPr>
+      <w:r>
+        <w:rPr>
+          <w:lang w:bidi="ar-DZ"/>
+        </w:rPr>
+        <w:t>Clients might be exposed to implementation issues.</w:t>
+      </w:r>
+    </w:p>
+    <w:p>
+      <w:pPr>
+        <w:pStyle w:val="Titre1"/>
+        <w:numPr>
+          <w:ilvl w:val="1"/>
+          <w:numId w:val="1"/>
+        </w:numPr>
+        <w:rPr>
+          <w:lang w:bidi="ar-DZ"/>
+        </w:rPr>
+      </w:pPr>
+      <w:r>
+        <w:rPr>
+          <w:lang w:bidi="ar-DZ"/>
+        </w:rPr>
+        <w:t>Implementation issues:</w:t>
+      </w:r>
+    </w:p>
+    <w:p>
+      <w:pPr>
+        <w:pStyle w:val="Paragraphedeliste"/>
+        <w:numPr>
+          <w:ilvl w:val="0"/>
+          <w:numId w:val="17"/>
+        </w:numPr>
+        <w:rPr>
+          <w:lang w:bidi="ar-DZ"/>
+        </w:rPr>
+      </w:pPr>
+      <w:r>
+        <w:rPr>
+          <w:lang w:bidi="ar-DZ"/>
+        </w:rPr>
+        <w:t>The Strategy and Context interfaces must give a ConcreteStrategy efficient access to any data it needs from a context, and vice versa</w:t>
+      </w:r>
+    </w:p>
+    <w:p>
+      <w:pPr>
+        <w:pStyle w:val="Paragraphedeliste"/>
+        <w:numPr>
+          <w:ilvl w:val="1"/>
+          <w:numId w:val="17"/>
+        </w:numPr>
+        <w:rPr>
+          <w:lang w:bidi="ar-DZ"/>
+        </w:rPr>
+      </w:pPr>
+      <w:r>
+        <w:rPr>
+          <w:lang w:bidi="ar-DZ"/>
+        </w:rPr>
+        <w:t>Have Context pass data in parameters and Strategy operations</w:t>
+      </w:r>
+    </w:p>
+    <w:p>
+      <w:pPr>
+        <w:pStyle w:val="Paragraphedeliste"/>
+        <w:numPr>
+          <w:ilvl w:val="2"/>
+          <w:numId w:val="17"/>
+        </w:numPr>
+        <w:rPr>
+          <w:lang w:bidi="ar-DZ"/>
+        </w:rPr>
+      </w:pPr>
+      <w:r>
+        <w:rPr>
+          <w:lang w:bidi="ar-DZ"/>
+        </w:rPr>
+        <w:t>Keeps Strategy and Context decoupled</w:t>
+      </w:r>
+    </w:p>
+    <w:p>
+      <w:pPr>
+        <w:pStyle w:val="Paragraphedeliste"/>
+        <w:numPr>
+          <w:ilvl w:val="1"/>
+          <w:numId w:val="17"/>
+        </w:numPr>
+        <w:rPr>
+          <w:lang w:bidi="ar-DZ"/>
+        </w:rPr>
+      </w:pPr>
+      <w:r>
+        <w:rPr>
+          <w:lang w:bidi="ar-DZ"/>
+        </w:rPr>
+        <w:t>Context can pass itself as an argument to Strategy operations</w:t>
+      </w:r>
+    </w:p>
+    <w:p>
+      <w:pPr>
+        <w:pStyle w:val="Paragraphedeliste"/>
+        <w:numPr>
+          <w:ilvl w:val="2"/>
+          <w:numId w:val="17"/>
+        </w:numPr>
+        <w:rPr>
+          <w:lang w:bidi="ar-DZ"/>
+        </w:rPr>
+      </w:pPr>
+      <w:proofErr w:type="gramStart"/>
+      <w:r>
+        <w:rPr>
+          <w:lang w:bidi="ar-DZ"/>
+        </w:rPr>
+        <w:t>Let’s</w:t>
+      </w:r>
+      <w:proofErr w:type="gramEnd"/>
+      <w:r>
+        <w:rPr>
+          <w:lang w:bidi="ar-DZ"/>
+        </w:rPr>
+        <w:t xml:space="preserve"> the Strategy call back on the context as required.</w:t>
+      </w:r>
+    </w:p>
+    <w:p>
+      <w:pPr>
+        <w:pStyle w:val="Paragraphedeliste"/>
+        <w:numPr>
+          <w:ilvl w:val="0"/>
+          <w:numId w:val="17"/>
+        </w:numPr>
+        <w:rPr>
+          <w:lang w:bidi="ar-DZ"/>
+        </w:rPr>
+      </w:pPr>
+      <w:r>
+        <w:rPr>
+          <w:lang w:bidi="ar-DZ"/>
+        </w:rPr>
+        <w:t>Context class may be simplified if it is meaningful not to have a Strategy object</w:t>
+      </w:r>
+    </w:p>
+    <w:p>
+      <w:pPr>
+        <w:pStyle w:val="Paragraphedeliste"/>
+        <w:numPr>
+          <w:ilvl w:val="1"/>
+          <w:numId w:val="17"/>
+        </w:numPr>
+        <w:rPr>
+          <w:lang w:bidi="ar-DZ"/>
+        </w:rPr>
+      </w:pPr>
+      <w:r>
+        <w:rPr>
+          <w:lang w:bidi="ar-DZ"/>
+        </w:rPr>
+        <w:t>Context checks to see if it has a Strategy object before accessing it</w:t>
+      </w:r>
+    </w:p>
+    <w:p>
+      <w:pPr>
+        <w:pStyle w:val="Paragraphedeliste"/>
+        <w:numPr>
+          <w:ilvl w:val="2"/>
+          <w:numId w:val="17"/>
+        </w:numPr>
+        <w:rPr>
+          <w:lang w:bidi="ar-DZ"/>
+        </w:rPr>
+      </w:pPr>
+      <w:r>
+        <w:rPr>
+          <w:lang w:bidi="ar-DZ"/>
+        </w:rPr>
+        <w:t>If there is one, then Context uses it normally.</w:t>
+      </w:r>
+    </w:p>
+    <w:p>
+      <w:pPr>
+        <w:pStyle w:val="Paragraphedeliste"/>
+        <w:numPr>
+          <w:ilvl w:val="2"/>
+          <w:numId w:val="17"/>
+        </w:numPr>
+        <w:rPr>
+          <w:lang w:bidi="ar-DZ"/>
+        </w:rPr>
+      </w:pPr>
+      <w:r>
+        <w:rPr>
+          <w:lang w:bidi="ar-DZ"/>
+        </w:rPr>
+        <w:t>If there is not a strategy, then Context carries out default behavior.</w:t>
+      </w:r>
+    </w:p>
+    <w:p>
+      <w:pPr>
+        <w:pStyle w:val="Paragraphedeliste"/>
+        <w:numPr>
+          <w:ilvl w:val="1"/>
+          <w:numId w:val="17"/>
+        </w:numPr>
+        <w:rPr>
+          <w:lang w:bidi="ar-DZ"/>
+        </w:rPr>
+      </w:pPr>
+      <w:r>
+        <w:rPr>
+          <w:lang w:bidi="ar-DZ"/>
+        </w:rPr>
+        <w:lastRenderedPageBreak/>
+        <w:t>The benefit of this approach is that clients do not have to deal with Strategy objects at all unless they do not like the default behavior.</w:t>
+      </w:r>
+    </w:p>
+    <w:p>
+      <w:pPr>
+        <w:pStyle w:val="Paragraphedeliste"/>
+        <w:numPr>
+          <w:ilvl w:val="1"/>
+          <w:numId w:val="17"/>
+        </w:numPr>
+        <w:rPr>
+          <w:lang w:bidi="ar-DZ"/>
+        </w:rPr>
+      </w:pPr>
       <w:bookmarkStart w:id="0" w:name="_GoBack"/>
       <w:bookmarkEnd w:id="0"/>
-      <w:r>
-        <w:rPr>
-          <w:lang w:bidi="ar-DZ"/>
-        </w:rPr>
-        <w:t>e dependent on the state.</w:t>
-      </w:r>
-    </w:p>
-    <w:p>
-      <w:pPr>
-        <w:pStyle w:val="Paragraphedeliste"/>
-        <w:numPr>
-          <w:ilvl w:val="1"/>
-          <w:numId w:val="12"/>
-        </w:numPr>
-        <w:rPr>
-          <w:lang w:bidi="ar-DZ"/>
-        </w:rPr>
-      </w:pPr>
-      <w:r>
-        <w:rPr>
-          <w:lang w:bidi="ar-DZ"/>
-        </w:rPr>
-        <w:t xml:space="preserve">In the strategy pattern, strategy </w:t>
-      </w:r>
-      <w:proofErr w:type="gramStart"/>
-      <w:r>
-        <w:rPr>
-          <w:lang w:bidi="ar-DZ"/>
-        </w:rPr>
-        <w:t>is passed</w:t>
-      </w:r>
-      <w:proofErr w:type="gramEnd"/>
-      <w:r>
-        <w:rPr>
-          <w:lang w:bidi="ar-DZ"/>
-        </w:rPr>
-        <w:t xml:space="preserve"> as argument to the method and the context object does not have any variable to store it.</w:t>
-      </w:r>
-    </w:p>
-    <w:p>
-      <w:pPr>
-        <w:pStyle w:val="Titre1"/>
-        <w:numPr>
-          <w:ilvl w:val="0"/>
-          <w:numId w:val="1"/>
-        </w:numPr>
-        <w:rPr>
-          <w:lang w:bidi="ar-DZ"/>
-        </w:rPr>
-      </w:pPr>
-      <w:r>
-        <w:rPr>
-          <w:lang w:bidi="ar-DZ"/>
-        </w:rPr>
-        <w:t>Advantages:</w:t>
-      </w:r>
-    </w:p>
-    <w:p>
-      <w:pPr>
-        <w:pStyle w:val="Paragraphedeliste"/>
-        <w:numPr>
-          <w:ilvl w:val="0"/>
-          <w:numId w:val="13"/>
-        </w:numPr>
-        <w:rPr>
-          <w:lang w:bidi="ar-DZ"/>
-        </w:rPr>
-      </w:pPr>
-      <w:r>
-        <w:rPr>
-          <w:lang w:bidi="ar-DZ"/>
-        </w:rPr>
-        <w:t>By encapsulating the algorithm separately, new algorithms complying with the same interface can be easily introduced.</w:t>
-      </w:r>
-    </w:p>
-    <w:p>
-      <w:pPr>
-        <w:pStyle w:val="Paragraphedeliste"/>
-        <w:numPr>
-          <w:ilvl w:val="0"/>
-          <w:numId w:val="13"/>
-        </w:numPr>
-        <w:rPr>
-          <w:lang w:bidi="ar-DZ"/>
-        </w:rPr>
-      </w:pPr>
-      <w:r>
-        <w:rPr>
-          <w:lang w:bidi="ar-DZ"/>
-        </w:rPr>
-        <w:t>Applications can switch strategies at run-time (polymorphism).</w:t>
-      </w:r>
-    </w:p>
-    <w:p>
-      <w:pPr>
-        <w:pStyle w:val="Paragraphedeliste"/>
-        <w:numPr>
-          <w:ilvl w:val="0"/>
-          <w:numId w:val="13"/>
-        </w:numPr>
-        <w:rPr>
-          <w:lang w:bidi="ar-DZ"/>
-        </w:rPr>
-      </w:pPr>
-      <w:r>
-        <w:rPr>
-          <w:lang w:bidi="ar-DZ"/>
-        </w:rPr>
-        <w:t>Enables the clients to choose the required algorithm, without using a “switch” statement or a series of “if-else” statements.</w:t>
-      </w:r>
-    </w:p>
-    <w:p>
-      <w:pPr>
-        <w:pStyle w:val="Paragraphedeliste"/>
-        <w:numPr>
-          <w:ilvl w:val="0"/>
-          <w:numId w:val="13"/>
-        </w:numPr>
-        <w:rPr>
-          <w:lang w:bidi="ar-DZ"/>
-        </w:rPr>
-      </w:pPr>
-      <w:r>
-        <w:rPr>
-          <w:lang w:bidi="ar-DZ"/>
-        </w:rPr>
-        <w:t>Simplifies unit testing because each algorithm is in its own class and can be tested through its interface alone.</w:t>
-      </w:r>
-    </w:p>
-    <w:p>
-      <w:pPr>
-        <w:pStyle w:val="Paragraphedeliste"/>
-        <w:numPr>
-          <w:ilvl w:val="1"/>
-          <w:numId w:val="13"/>
-        </w:numPr>
-        <w:rPr>
-          <w:lang w:bidi="ar-DZ"/>
-        </w:rPr>
-      </w:pPr>
-      <w:r>
-        <w:rPr>
-          <w:lang w:bidi="ar-DZ"/>
-        </w:rPr>
-        <w:t>The developer does not need to worry about interactions caused by coupling.</w:t>
-      </w:r>
-    </w:p>
-    <w:p>
-      <w:pPr>
-        <w:pStyle w:val="Paragraphedeliste"/>
-        <w:numPr>
-          <w:ilvl w:val="1"/>
-          <w:numId w:val="13"/>
-        </w:numPr>
-        <w:rPr>
-          <w:lang w:bidi="ar-DZ"/>
-        </w:rPr>
-      </w:pPr>
-      <w:r>
-        <w:rPr>
-          <w:lang w:bidi="ar-DZ"/>
-        </w:rPr>
-        <w:t>Developer is able to test each algorithm independently and not worry about all the combinations possible.</w:t>
-      </w:r>
     </w:p>
     <w:sectPr>
       <w:headerReference w:type="default" r:id="rId8"/>
@@ -1321,6 +2675,238 @@
     </w:lvl>
   </w:abstractNum>
   <w:abstractNum w:abstractNumId="1" w15:restartNumberingAfterBreak="0">
+    <w:nsid w:val="14E42410"/>
+    <w:multiLevelType w:val="multilevel"/>
+    <w:tmpl w:val="A648A078"/>
+    <w:lvl w:ilvl="0">
+      <w:start w:val="1"/>
+      <w:numFmt w:val="bullet"/>
+      <w:suff w:val="space"/>
+      <w:lvlText w:val=""/>
+      <w:lvlJc w:val="left"/>
+      <w:pPr>
+        <w:ind w:left="0" w:firstLine="0"/>
+      </w:pPr>
+      <w:rPr>
+        <w:rFonts w:ascii="Wingdings" w:hAnsi="Wingdings" w:cs="Times New Roman" w:hint="default"/>
+      </w:rPr>
+    </w:lvl>
+    <w:lvl w:ilvl="1">
+      <w:start w:val="1"/>
+      <w:numFmt w:val="bullet"/>
+      <w:suff w:val="space"/>
+      <w:lvlText w:val=""/>
+      <w:lvlJc w:val="left"/>
+      <w:pPr>
+        <w:ind w:left="288" w:firstLine="0"/>
+      </w:pPr>
+      <w:rPr>
+        <w:rFonts w:ascii="Symbol" w:hAnsi="Symbol" w:cs="Times New Roman" w:hint="default"/>
+      </w:rPr>
+    </w:lvl>
+    <w:lvl w:ilvl="2">
+      <w:start w:val="1"/>
+      <w:numFmt w:val="bullet"/>
+      <w:suff w:val="space"/>
+      <w:lvlText w:val="o"/>
+      <w:lvlJc w:val="left"/>
+      <w:pPr>
+        <w:ind w:left="576" w:firstLine="0"/>
+      </w:pPr>
+      <w:rPr>
+        <w:rFonts w:ascii="Courier New" w:hAnsi="Courier New" w:cs="Times New Roman" w:hint="default"/>
+      </w:rPr>
+    </w:lvl>
+    <w:lvl w:ilvl="3">
+      <w:start w:val="1"/>
+      <w:numFmt w:val="bullet"/>
+      <w:lvlText w:val=""/>
+      <w:lvlJc w:val="left"/>
+      <w:pPr>
+        <w:ind w:left="1440" w:hanging="360"/>
+      </w:pPr>
+      <w:rPr>
+        <w:rFonts w:ascii="Symbol" w:hAnsi="Symbol" w:hint="default"/>
+      </w:rPr>
+    </w:lvl>
+    <w:lvl w:ilvl="4">
+      <w:start w:val="1"/>
+      <w:numFmt w:val="bullet"/>
+      <w:lvlText w:val=""/>
+      <w:lvlJc w:val="left"/>
+      <w:pPr>
+        <w:ind w:left="1800" w:hanging="360"/>
+      </w:pPr>
+      <w:rPr>
+        <w:rFonts w:ascii="Symbol" w:hAnsi="Symbol" w:hint="default"/>
+      </w:rPr>
+    </w:lvl>
+    <w:lvl w:ilvl="5">
+      <w:start w:val="1"/>
+      <w:numFmt w:val="bullet"/>
+      <w:lvlText w:val=""/>
+      <w:lvlJc w:val="left"/>
+      <w:pPr>
+        <w:ind w:left="2160" w:hanging="360"/>
+      </w:pPr>
+      <w:rPr>
+        <w:rFonts w:ascii="Wingdings" w:hAnsi="Wingdings" w:hint="default"/>
+      </w:rPr>
+    </w:lvl>
+    <w:lvl w:ilvl="6">
+      <w:start w:val="1"/>
+      <w:numFmt w:val="bullet"/>
+      <w:lvlText w:val=""/>
+      <w:lvlJc w:val="left"/>
+      <w:pPr>
+        <w:ind w:left="2520" w:hanging="360"/>
+      </w:pPr>
+      <w:rPr>
+        <w:rFonts w:ascii="Wingdings" w:hAnsi="Wingdings" w:hint="default"/>
+      </w:rPr>
+    </w:lvl>
+    <w:lvl w:ilvl="7">
+      <w:start w:val="1"/>
+      <w:numFmt w:val="bullet"/>
+      <w:lvlText w:val=""/>
+      <w:lvlJc w:val="left"/>
+      <w:pPr>
+        <w:ind w:left="2880" w:hanging="360"/>
+      </w:pPr>
+      <w:rPr>
+        <w:rFonts w:ascii="Symbol" w:hAnsi="Symbol" w:hint="default"/>
+      </w:rPr>
+    </w:lvl>
+    <w:lvl w:ilvl="8">
+      <w:start w:val="1"/>
+      <w:numFmt w:val="bullet"/>
+      <w:lvlText w:val=""/>
+      <w:lvlJc w:val="left"/>
+      <w:pPr>
+        <w:ind w:left="3240" w:hanging="360"/>
+      </w:pPr>
+      <w:rPr>
+        <w:rFonts w:ascii="Symbol" w:hAnsi="Symbol" w:hint="default"/>
+      </w:rPr>
+    </w:lvl>
+  </w:abstractNum>
+  <w:abstractNum w:abstractNumId="2" w15:restartNumberingAfterBreak="0">
+    <w:nsid w:val="21672EBB"/>
+    <w:multiLevelType w:val="multilevel"/>
+    <w:tmpl w:val="A648A078"/>
+    <w:lvl w:ilvl="0">
+      <w:start w:val="1"/>
+      <w:numFmt w:val="bullet"/>
+      <w:suff w:val="space"/>
+      <w:lvlText w:val=""/>
+      <w:lvlJc w:val="left"/>
+      <w:pPr>
+        <w:ind w:left="0" w:firstLine="0"/>
+      </w:pPr>
+      <w:rPr>
+        <w:rFonts w:ascii="Wingdings" w:hAnsi="Wingdings" w:cs="Times New Roman" w:hint="default"/>
+      </w:rPr>
+    </w:lvl>
+    <w:lvl w:ilvl="1">
+      <w:start w:val="1"/>
+      <w:numFmt w:val="bullet"/>
+      <w:suff w:val="space"/>
+      <w:lvlText w:val=""/>
+      <w:lvlJc w:val="left"/>
+      <w:pPr>
+        <w:ind w:left="288" w:firstLine="0"/>
+      </w:pPr>
+      <w:rPr>
+        <w:rFonts w:ascii="Symbol" w:hAnsi="Symbol" w:cs="Times New Roman" w:hint="default"/>
+      </w:rPr>
+    </w:lvl>
+    <w:lvl w:ilvl="2">
+      <w:start w:val="1"/>
+      <w:numFmt w:val="bullet"/>
+      <w:suff w:val="space"/>
+      <w:lvlText w:val="o"/>
+      <w:lvlJc w:val="left"/>
+      <w:pPr>
+        <w:ind w:left="576" w:firstLine="0"/>
+      </w:pPr>
+      <w:rPr>
+        <w:rFonts w:ascii="Courier New" w:hAnsi="Courier New" w:cs="Times New Roman" w:hint="default"/>
+      </w:rPr>
+    </w:lvl>
+    <w:lvl w:ilvl="3">
+      <w:start w:val="1"/>
+      <w:numFmt w:val="bullet"/>
+      <w:lvlText w:val=""/>
+      <w:lvlJc w:val="left"/>
+      <w:pPr>
+        <w:ind w:left="1440" w:hanging="360"/>
+      </w:pPr>
+      <w:rPr>
+        <w:rFonts w:ascii="Symbol" w:hAnsi="Symbol" w:hint="default"/>
+      </w:rPr>
+    </w:lvl>
+    <w:lvl w:ilvl="4">
+      <w:start w:val="1"/>
+      <w:numFmt w:val="bullet"/>
+      <w:lvlText w:val=""/>
+      <w:lvlJc w:val="left"/>
+      <w:pPr>
+        <w:ind w:left="1800" w:hanging="360"/>
+      </w:pPr>
+      <w:rPr>
+        <w:rFonts w:ascii="Symbol" w:hAnsi="Symbol" w:hint="default"/>
+      </w:rPr>
+    </w:lvl>
+    <w:lvl w:ilvl="5">
+      <w:start w:val="1"/>
+      <w:numFmt w:val="bullet"/>
+      <w:lvlText w:val=""/>
+      <w:lvlJc w:val="left"/>
+      <w:pPr>
+        <w:ind w:left="2160" w:hanging="360"/>
+      </w:pPr>
+      <w:rPr>
+        <w:rFonts w:ascii="Wingdings" w:hAnsi="Wingdings" w:hint="default"/>
+      </w:rPr>
+    </w:lvl>
+    <w:lvl w:ilvl="6">
+      <w:start w:val="1"/>
+      <w:numFmt w:val="bullet"/>
+      <w:lvlText w:val=""/>
+      <w:lvlJc w:val="left"/>
+      <w:pPr>
+        <w:ind w:left="2520" w:hanging="360"/>
+      </w:pPr>
+      <w:rPr>
+        <w:rFonts w:ascii="Wingdings" w:hAnsi="Wingdings" w:hint="default"/>
+      </w:rPr>
+    </w:lvl>
+    <w:lvl w:ilvl="7">
+      <w:start w:val="1"/>
+      <w:numFmt w:val="bullet"/>
+      <w:lvlText w:val=""/>
+      <w:lvlJc w:val="left"/>
+      <w:pPr>
+        <w:ind w:left="2880" w:hanging="360"/>
+      </w:pPr>
+      <w:rPr>
+        <w:rFonts w:ascii="Symbol" w:hAnsi="Symbol" w:hint="default"/>
+      </w:rPr>
+    </w:lvl>
+    <w:lvl w:ilvl="8">
+      <w:start w:val="1"/>
+      <w:numFmt w:val="bullet"/>
+      <w:lvlText w:val=""/>
+      <w:lvlJc w:val="left"/>
+      <w:pPr>
+        <w:ind w:left="3240" w:hanging="360"/>
+      </w:pPr>
+      <w:rPr>
+        <w:rFonts w:ascii="Symbol" w:hAnsi="Symbol" w:hint="default"/>
+      </w:rPr>
+    </w:lvl>
+  </w:abstractNum>
+  <w:abstractNum w:abstractNumId="3" w15:restartNumberingAfterBreak="0">
     <w:nsid w:val="23EC4AB9"/>
     <w:multiLevelType w:val="multilevel"/>
     <w:tmpl w:val="A648A078"/>
@@ -1436,7 +3022,7 @@
       </w:rPr>
     </w:lvl>
   </w:abstractNum>
-  <w:abstractNum w:abstractNumId="2" w15:restartNumberingAfterBreak="0">
+  <w:abstractNum w:abstractNumId="4" w15:restartNumberingAfterBreak="0">
     <w:nsid w:val="24632136"/>
     <w:multiLevelType w:val="multilevel"/>
     <w:tmpl w:val="A648A078"/>
@@ -1552,7 +3138,7 @@
       </w:rPr>
     </w:lvl>
   </w:abstractNum>
-  <w:abstractNum w:abstractNumId="3" w15:restartNumberingAfterBreak="0">
+  <w:abstractNum w:abstractNumId="5" w15:restartNumberingAfterBreak="0">
     <w:nsid w:val="2AC166DE"/>
     <w:multiLevelType w:val="multilevel"/>
     <w:tmpl w:val="A648A078"/>
@@ -1668,7 +3254,123 @@
       </w:rPr>
     </w:lvl>
   </w:abstractNum>
-  <w:abstractNum w:abstractNumId="4" w15:restartNumberingAfterBreak="0">
+  <w:abstractNum w:abstractNumId="6" w15:restartNumberingAfterBreak="0">
+    <w:nsid w:val="2E9F3863"/>
+    <w:multiLevelType w:val="multilevel"/>
+    <w:tmpl w:val="A648A078"/>
+    <w:lvl w:ilvl="0">
+      <w:start w:val="1"/>
+      <w:numFmt w:val="bullet"/>
+      <w:suff w:val="space"/>
+      <w:lvlText w:val=""/>
+      <w:lvlJc w:val="left"/>
+      <w:pPr>
+        <w:ind w:left="0" w:firstLine="0"/>
+      </w:pPr>
+      <w:rPr>
+        <w:rFonts w:ascii="Wingdings" w:hAnsi="Wingdings" w:cs="Times New Roman" w:hint="default"/>
+      </w:rPr>
+    </w:lvl>
+    <w:lvl w:ilvl="1">
+      <w:start w:val="1"/>
+      <w:numFmt w:val="bullet"/>
+      <w:suff w:val="space"/>
+      <w:lvlText w:val=""/>
+      <w:lvlJc w:val="left"/>
+      <w:pPr>
+        <w:ind w:left="288" w:firstLine="0"/>
+      </w:pPr>
+      <w:rPr>
+        <w:rFonts w:ascii="Symbol" w:hAnsi="Symbol" w:cs="Times New Roman" w:hint="default"/>
+      </w:rPr>
+    </w:lvl>
+    <w:lvl w:ilvl="2">
+      <w:start w:val="1"/>
+      <w:numFmt w:val="bullet"/>
+      <w:suff w:val="space"/>
+      <w:lvlText w:val="o"/>
+      <w:lvlJc w:val="left"/>
+      <w:pPr>
+        <w:ind w:left="576" w:firstLine="0"/>
+      </w:pPr>
+      <w:rPr>
+        <w:rFonts w:ascii="Courier New" w:hAnsi="Courier New" w:cs="Times New Roman" w:hint="default"/>
+      </w:rPr>
+    </w:lvl>
+    <w:lvl w:ilvl="3">
+      <w:start w:val="1"/>
+      <w:numFmt w:val="bullet"/>
+      <w:lvlText w:val=""/>
+      <w:lvlJc w:val="left"/>
+      <w:pPr>
+        <w:ind w:left="1440" w:hanging="360"/>
+      </w:pPr>
+      <w:rPr>
+        <w:rFonts w:ascii="Symbol" w:hAnsi="Symbol" w:hint="default"/>
+      </w:rPr>
+    </w:lvl>
+    <w:lvl w:ilvl="4">
+      <w:start w:val="1"/>
+      <w:numFmt w:val="bullet"/>
+      <w:lvlText w:val=""/>
+      <w:lvlJc w:val="left"/>
+      <w:pPr>
+        <w:ind w:left="1800" w:hanging="360"/>
+      </w:pPr>
+      <w:rPr>
+        <w:rFonts w:ascii="Symbol" w:hAnsi="Symbol" w:hint="default"/>
+      </w:rPr>
+    </w:lvl>
+    <w:lvl w:ilvl="5">
+      <w:start w:val="1"/>
+      <w:numFmt w:val="bullet"/>
+      <w:lvlText w:val=""/>
+      <w:lvlJc w:val="left"/>
+      <w:pPr>
+        <w:ind w:left="2160" w:hanging="360"/>
+      </w:pPr>
+      <w:rPr>
+        <w:rFonts w:ascii="Wingdings" w:hAnsi="Wingdings" w:hint="default"/>
+      </w:rPr>
+    </w:lvl>
+    <w:lvl w:ilvl="6">
+      <w:start w:val="1"/>
+      <w:numFmt w:val="bullet"/>
+      <w:lvlText w:val=""/>
+      <w:lvlJc w:val="left"/>
+      <w:pPr>
+        <w:ind w:left="2520" w:hanging="360"/>
+      </w:pPr>
+      <w:rPr>
+        <w:rFonts w:ascii="Wingdings" w:hAnsi="Wingdings" w:hint="default"/>
+      </w:rPr>
+    </w:lvl>
+    <w:lvl w:ilvl="7">
+      <w:start w:val="1"/>
+      <w:numFmt w:val="bullet"/>
+      <w:lvlText w:val=""/>
+      <w:lvlJc w:val="left"/>
+      <w:pPr>
+        <w:ind w:left="2880" w:hanging="360"/>
+      </w:pPr>
+      <w:rPr>
+        <w:rFonts w:ascii="Symbol" w:hAnsi="Symbol" w:hint="default"/>
+      </w:rPr>
+    </w:lvl>
+    <w:lvl w:ilvl="8">
+      <w:start w:val="1"/>
+      <w:numFmt w:val="bullet"/>
+      <w:lvlText w:val=""/>
+      <w:lvlJc w:val="left"/>
+      <w:pPr>
+        <w:ind w:left="3240" w:hanging="360"/>
+      </w:pPr>
+      <w:rPr>
+        <w:rFonts w:ascii="Symbol" w:hAnsi="Symbol" w:hint="default"/>
+      </w:rPr>
+    </w:lvl>
+  </w:abstractNum>
+  <w:abstractNum w:abstractNumId="7" w15:restartNumberingAfterBreak="0">
     <w:nsid w:val="34BE1075"/>
     <w:multiLevelType w:val="multilevel"/>
     <w:tmpl w:val="A648A078"/>
@@ -1784,7 +3486,7 @@
       </w:rPr>
     </w:lvl>
   </w:abstractNum>
-  <w:abstractNum w:abstractNumId="5" w15:restartNumberingAfterBreak="0">
+  <w:abstractNum w:abstractNumId="8" w15:restartNumberingAfterBreak="0">
     <w:nsid w:val="3F4574A8"/>
     <w:multiLevelType w:val="multilevel"/>
     <w:tmpl w:val="10D88CB2"/>
@@ -1899,7 +3601,7 @@
       </w:rPr>
     </w:lvl>
   </w:abstractNum>
-  <w:abstractNum w:abstractNumId="6" w15:restartNumberingAfterBreak="0">
+  <w:abstractNum w:abstractNumId="9" w15:restartNumberingAfterBreak="0">
     <w:nsid w:val="48FB0B57"/>
     <w:multiLevelType w:val="multilevel"/>
     <w:tmpl w:val="A648A078"/>
@@ -2015,7 +3717,7 @@
       </w:rPr>
     </w:lvl>
   </w:abstractNum>
-  <w:abstractNum w:abstractNumId="7" w15:restartNumberingAfterBreak="0">
+  <w:abstractNum w:abstractNumId="10" w15:restartNumberingAfterBreak="0">
     <w:nsid w:val="4E205517"/>
     <w:multiLevelType w:val="multilevel"/>
     <w:tmpl w:val="A648A078"/>
@@ -2131,7 +3833,7 @@
       </w:rPr>
     </w:lvl>
   </w:abstractNum>
-  <w:abstractNum w:abstractNumId="8" w15:restartNumberingAfterBreak="0">
+  <w:abstractNum w:abstractNumId="11" w15:restartNumberingAfterBreak="0">
     <w:nsid w:val="55101BF0"/>
     <w:multiLevelType w:val="multilevel"/>
     <w:tmpl w:val="A648A078"/>
@@ -2247,7 +3949,7 @@
       </w:rPr>
     </w:lvl>
   </w:abstractNum>
-  <w:abstractNum w:abstractNumId="9" w15:restartNumberingAfterBreak="0">
+  <w:abstractNum w:abstractNumId="12" w15:restartNumberingAfterBreak="0">
     <w:nsid w:val="5E762E5F"/>
     <w:multiLevelType w:val="multilevel"/>
     <w:tmpl w:val="A648A078"/>
@@ -2363,7 +4065,7 @@
       </w:rPr>
     </w:lvl>
   </w:abstractNum>
-  <w:abstractNum w:abstractNumId="10" w15:restartNumberingAfterBreak="0">
+  <w:abstractNum w:abstractNumId="13" w15:restartNumberingAfterBreak="0">
     <w:nsid w:val="5EAF26E8"/>
     <w:multiLevelType w:val="multilevel"/>
     <w:tmpl w:val="A648A078"/>
@@ -2479,7 +4181,123 @@
       </w:rPr>
     </w:lvl>
   </w:abstractNum>
-  <w:abstractNum w:abstractNumId="11" w15:restartNumberingAfterBreak="0">
+  <w:abstractNum w:abstractNumId="14" w15:restartNumberingAfterBreak="0">
+    <w:nsid w:val="799634B9"/>
+    <w:multiLevelType w:val="multilevel"/>
+    <w:tmpl w:val="A648A078"/>
+    <w:lvl w:ilvl="0">
+      <w:start w:val="1"/>
+      <w:numFmt w:val="bullet"/>
+      <w:suff w:val="space"/>
+      <w:lvlText w:val=""/>
+      <w:lvlJc w:val="left"/>
+      <w:pPr>
+        <w:ind w:left="0" w:firstLine="0"/>
+      </w:pPr>
+      <w:rPr>
+        <w:rFonts w:ascii="Wingdings" w:hAnsi="Wingdings" w:cs="Times New Roman" w:hint="default"/>
+      </w:rPr>
+    </w:lvl>
+    <w:lvl w:ilvl="1">
+      <w:start w:val="1"/>
+      <w:numFmt w:val="bullet"/>
+      <w:suff w:val="space"/>
+      <w:lvlText w:val=""/>
+      <w:lvlJc w:val="left"/>
+      <w:pPr>
+        <w:ind w:left="288" w:firstLine="0"/>
+      </w:pPr>
+      <w:rPr>
+        <w:rFonts w:ascii="Symbol" w:hAnsi="Symbol" w:cs="Times New Roman" w:hint="default"/>
+      </w:rPr>
+    </w:lvl>
+    <w:lvl w:ilvl="2">
+      <w:start w:val="1"/>
+      <w:numFmt w:val="bullet"/>
+      <w:suff w:val="space"/>
+      <w:lvlText w:val="o"/>
+      <w:lvlJc w:val="left"/>
+      <w:pPr>
+        <w:ind w:left="576" w:firstLine="0"/>
+      </w:pPr>
+      <w:rPr>
+        <w:rFonts w:ascii="Courier New" w:hAnsi="Courier New" w:cs="Times New Roman" w:hint="default"/>
+      </w:rPr>
+    </w:lvl>
+    <w:lvl w:ilvl="3">
+      <w:start w:val="1"/>
+      <w:numFmt w:val="bullet"/>
+      <w:lvlText w:val=""/>
+      <w:lvlJc w:val="left"/>
+      <w:pPr>
+        <w:ind w:left="1440" w:hanging="360"/>
+      </w:pPr>
+      <w:rPr>
+        <w:rFonts w:ascii="Symbol" w:hAnsi="Symbol" w:hint="default"/>
+      </w:rPr>
+    </w:lvl>
+    <w:lvl w:ilvl="4">
+      <w:start w:val="1"/>
+      <w:numFmt w:val="bullet"/>
+      <w:lvlText w:val=""/>
+      <w:lvlJc w:val="left"/>
+      <w:pPr>
+        <w:ind w:left="1800" w:hanging="360"/>
+      </w:pPr>
+      <w:rPr>
+        <w:rFonts w:ascii="Symbol" w:hAnsi="Symbol" w:hint="default"/>
+      </w:rPr>
+    </w:lvl>
+    <w:lvl w:ilvl="5">
+      <w:start w:val="1"/>
+      <w:numFmt w:val="bullet"/>
+      <w:lvlText w:val=""/>
+      <w:lvlJc w:val="left"/>
+      <w:pPr>
+        <w:ind w:left="2160" w:hanging="360"/>
+      </w:pPr>
+      <w:rPr>
+        <w:rFonts w:ascii="Wingdings" w:hAnsi="Wingdings" w:hint="default"/>
+      </w:rPr>
+    </w:lvl>
+    <w:lvl w:ilvl="6">
+      <w:start w:val="1"/>
+      <w:numFmt w:val="bullet"/>
+      <w:lvlText w:val=""/>
+      <w:lvlJc w:val="left"/>
+      <w:pPr>
+        <w:ind w:left="2520" w:hanging="360"/>
+      </w:pPr>
+      <w:rPr>
+        <w:rFonts w:ascii="Wingdings" w:hAnsi="Wingdings" w:hint="default"/>
+      </w:rPr>
+    </w:lvl>
+    <w:lvl w:ilvl="7">
+      <w:start w:val="1"/>
+      <w:numFmt w:val="bullet"/>
+      <w:lvlText w:val=""/>
+      <w:lvlJc w:val="left"/>
+      <w:pPr>
+        <w:ind w:left="2880" w:hanging="360"/>
+      </w:pPr>
+      <w:rPr>
+        <w:rFonts w:ascii="Symbol" w:hAnsi="Symbol" w:hint="default"/>
+      </w:rPr>
+    </w:lvl>
+    <w:lvl w:ilvl="8">
+      <w:start w:val="1"/>
+      <w:numFmt w:val="bullet"/>
+      <w:lvlText w:val=""/>
+      <w:lvlJc w:val="left"/>
+      <w:pPr>
+        <w:ind w:left="3240" w:hanging="360"/>
+      </w:pPr>
+      <w:rPr>
+        <w:rFonts w:ascii="Symbol" w:hAnsi="Symbol" w:hint="default"/>
+      </w:rPr>
+    </w:lvl>
+  </w:abstractNum>
+  <w:abstractNum w:abstractNumId="15" w15:restartNumberingAfterBreak="0">
     <w:nsid w:val="7E321B0E"/>
     <w:multiLevelType w:val="multilevel"/>
     <w:tmpl w:val="A648A078"/>
@@ -2595,7 +4413,7 @@
       </w:rPr>
     </w:lvl>
   </w:abstractNum>
-  <w:abstractNum w:abstractNumId="12" w15:restartNumberingAfterBreak="0">
+  <w:abstractNum w:abstractNumId="16" w15:restartNumberingAfterBreak="0">
     <w:nsid w:val="7F3D14D9"/>
     <w:multiLevelType w:val="multilevel"/>
     <w:tmpl w:val="A648A078"/>
@@ -2712,43 +4530,55 @@
     </w:lvl>
   </w:abstractNum>
   <w:num w:numId="1">
+    <w:abstractNumId w:val="8"/>
+  </w:num>
+  <w:num w:numId="2">
     <w:abstractNumId w:val="5"/>
   </w:num>
-  <w:num w:numId="2">
-    <w:abstractNumId w:val="3"/>
-  </w:num>
   <w:num w:numId="3">
-    <w:abstractNumId w:val="4"/>
+    <w:abstractNumId w:val="7"/>
   </w:num>
   <w:num w:numId="4">
-    <w:abstractNumId w:val="9"/>
+    <w:abstractNumId w:val="12"/>
   </w:num>
   <w:num w:numId="5">
     <w:abstractNumId w:val="0"/>
   </w:num>
   <w:num w:numId="6">
+    <w:abstractNumId w:val="15"/>
+  </w:num>
+  <w:num w:numId="7">
+    <w:abstractNumId w:val="9"/>
+  </w:num>
+  <w:num w:numId="8">
+    <w:abstractNumId w:val="10"/>
+  </w:num>
+  <w:num w:numId="9">
+    <w:abstractNumId w:val="4"/>
+  </w:num>
+  <w:num w:numId="10">
+    <w:abstractNumId w:val="13"/>
+  </w:num>
+  <w:num w:numId="11">
     <w:abstractNumId w:val="11"/>
   </w:num>
-  <w:num w:numId="7">
+  <w:num w:numId="12">
+    <w:abstractNumId w:val="3"/>
+  </w:num>
+  <w:num w:numId="13">
+    <w:abstractNumId w:val="16"/>
+  </w:num>
+  <w:num w:numId="14">
+    <w:abstractNumId w:val="14"/>
+  </w:num>
+  <w:num w:numId="15">
     <w:abstractNumId w:val="6"/>
   </w:num>
-  <w:num w:numId="8">
-    <w:abstractNumId w:val="7"/>
-  </w:num>
-  <w:num w:numId="9">
+  <w:num w:numId="16">
     <w:abstractNumId w:val="2"/>
   </w:num>
-  <w:num w:numId="10">
-    <w:abstractNumId w:val="10"/>
-  </w:num>
-  <w:num w:numId="11">
-    <w:abstractNumId w:val="8"/>
-  </w:num>
-  <w:num w:numId="12">
+  <w:num w:numId="17">
     <w:abstractNumId w:val="1"/>
-  </w:num>
-  <w:num w:numId="13">
-    <w:abstractNumId w:val="12"/>
   </w:num>
   <w:numIdMacAtCleanup w:val="9"/>
 </w:numbering>
@@ -3691,7 +5521,7 @@
 </file>
 
 <file path=customXml/itemProps1.xml><?xml version="1.0" encoding="utf-8"?>
-<ds:datastoreItem xmlns:ds="http://schemas.openxmlformats.org/officeDocument/2006/customXml" ds:itemID="{E3D0AA58-1C4D-46EF-94BA-7147553EDFDA}">
+<ds:datastoreItem xmlns:ds="http://schemas.openxmlformats.org/officeDocument/2006/customXml" ds:itemID="{802369A2-8240-4CE3-ABE4-21A544C4EE85}">
   <ds:schemaRefs>
     <ds:schemaRef ds:uri="http://schemas.openxmlformats.org/officeDocument/2006/bibliography"/>
   </ds:schemaRefs>

</xml_diff>